<commit_message>
Ajout présentation dans CDC Jonis
</commit_message>
<xml_diff>
--- a/PROJET FIL ROUGE/Cahier des charges Maison Jonis.docx
+++ b/PROJET FIL ROUGE/Cahier des charges Maison Jonis.docx
@@ -58,6 +58,362 @@
     </w:p>
     <w:p>
       <w:pPr>
+        <w:spacing w:before="100" w:beforeAutospacing="1" w:after="100" w:afterAutospacing="1" w:line="240" w:lineRule="auto"/>
+        <w:outlineLvl w:val="3"/>
+        <w:rPr>
+          <w:rFonts w:ascii="Times New Roman" w:eastAsia="Times New Roman" w:hAnsi="Times New Roman" w:cs="Times New Roman"/>
+          <w:b/>
+          <w:bCs/>
+          <w:kern w:val="0"/>
+          <w:sz w:val="24"/>
+          <w:szCs w:val="24"/>
+          <w:lang w:eastAsia="fr-FR"/>
+          <w14:ligatures w14:val="none"/>
+        </w:rPr>
+      </w:pPr>
+      <w:r>
+        <w:rPr>
+          <w:rFonts w:ascii="Times New Roman" w:eastAsia="Times New Roman" w:hAnsi="Times New Roman" w:cs="Times New Roman"/>
+          <w:b/>
+          <w:bCs/>
+          <w:kern w:val="0"/>
+          <w:sz w:val="24"/>
+          <w:szCs w:val="24"/>
+          <w:lang w:eastAsia="fr-FR"/>
+          <w14:ligatures w14:val="none"/>
+        </w:rPr>
+        <w:t xml:space="preserve">Le gérant monsieur </w:t>
+      </w:r>
+      <w:proofErr w:type="spellStart"/>
+      <w:r>
+        <w:rPr>
+          <w:rFonts w:ascii="Times New Roman" w:eastAsia="Times New Roman" w:hAnsi="Times New Roman" w:cs="Times New Roman"/>
+          <w:b/>
+          <w:bCs/>
+          <w:kern w:val="0"/>
+          <w:sz w:val="24"/>
+          <w:szCs w:val="24"/>
+          <w:lang w:eastAsia="fr-FR"/>
+          <w14:ligatures w14:val="none"/>
+        </w:rPr>
+        <w:t>Jonis</w:t>
+      </w:r>
+      <w:proofErr w:type="spellEnd"/>
+      <w:r>
+        <w:rPr>
+          <w:rFonts w:ascii="Times New Roman" w:eastAsia="Times New Roman" w:hAnsi="Times New Roman" w:cs="Times New Roman"/>
+          <w:b/>
+          <w:bCs/>
+          <w:kern w:val="0"/>
+          <w:sz w:val="24"/>
+          <w:szCs w:val="24"/>
+          <w:lang w:eastAsia="fr-FR"/>
+          <w14:ligatures w14:val="none"/>
+        </w:rPr>
+        <w:t xml:space="preserve"> Damien, président de la SASU BOUCHERIE JONIS, implanté depuis le 01/01/2023 à 5 rue Mozart à Muret (31600) souhaite créer un site de e-commerce. </w:t>
+      </w:r>
+    </w:p>
+    <w:p>
+      <w:pPr>
+        <w:spacing w:before="100" w:beforeAutospacing="1" w:after="100" w:afterAutospacing="1" w:line="240" w:lineRule="auto"/>
+        <w:outlineLvl w:val="3"/>
+        <w:rPr>
+          <w:rFonts w:ascii="Times New Roman" w:eastAsia="Times New Roman" w:hAnsi="Times New Roman" w:cs="Times New Roman"/>
+          <w:b/>
+          <w:bCs/>
+          <w:kern w:val="0"/>
+          <w:sz w:val="24"/>
+          <w:szCs w:val="24"/>
+          <w:lang w:eastAsia="fr-FR"/>
+          <w14:ligatures w14:val="none"/>
+        </w:rPr>
+      </w:pPr>
+      <w:r>
+        <w:rPr>
+          <w:rFonts w:ascii="Times New Roman" w:eastAsia="Times New Roman" w:hAnsi="Times New Roman" w:cs="Times New Roman"/>
+          <w:b/>
+          <w:bCs/>
+          <w:kern w:val="0"/>
+          <w:sz w:val="24"/>
+          <w:szCs w:val="24"/>
+          <w:lang w:eastAsia="fr-FR"/>
+          <w14:ligatures w14:val="none"/>
+        </w:rPr>
+        <w:t xml:space="preserve">Passionné de la profession depuis son adolescence et fort de son expérience dans de multiples entreprises autant petites que grandes, Mr </w:t>
+      </w:r>
+      <w:proofErr w:type="spellStart"/>
+      <w:r>
+        <w:rPr>
+          <w:rFonts w:ascii="Times New Roman" w:eastAsia="Times New Roman" w:hAnsi="Times New Roman" w:cs="Times New Roman"/>
+          <w:b/>
+          <w:bCs/>
+          <w:kern w:val="0"/>
+          <w:sz w:val="24"/>
+          <w:szCs w:val="24"/>
+          <w:lang w:eastAsia="fr-FR"/>
+          <w14:ligatures w14:val="none"/>
+        </w:rPr>
+        <w:t>Jonis</w:t>
+      </w:r>
+      <w:proofErr w:type="spellEnd"/>
+      <w:r>
+        <w:rPr>
+          <w:rFonts w:ascii="Times New Roman" w:eastAsia="Times New Roman" w:hAnsi="Times New Roman" w:cs="Times New Roman"/>
+          <w:b/>
+          <w:bCs/>
+          <w:kern w:val="0"/>
+          <w:sz w:val="24"/>
+          <w:szCs w:val="24"/>
+          <w:lang w:eastAsia="fr-FR"/>
+          <w14:ligatures w14:val="none"/>
+        </w:rPr>
+        <w:t xml:space="preserve"> a enfin eu l’occasion de créer son propre commerce en ce début d’année 2023. Son objectif, pouvoir transmettre ses méthodes de travail à ses employés dans le but de vendre de la viande de qualité à des prix défiant la concurrence. Pour cela Mr </w:t>
+      </w:r>
+      <w:proofErr w:type="spellStart"/>
+      <w:r>
+        <w:rPr>
+          <w:rFonts w:ascii="Times New Roman" w:eastAsia="Times New Roman" w:hAnsi="Times New Roman" w:cs="Times New Roman"/>
+          <w:b/>
+          <w:bCs/>
+          <w:kern w:val="0"/>
+          <w:sz w:val="24"/>
+          <w:szCs w:val="24"/>
+          <w:lang w:eastAsia="fr-FR"/>
+          <w14:ligatures w14:val="none"/>
+        </w:rPr>
+        <w:t>Jonis</w:t>
+      </w:r>
+      <w:proofErr w:type="spellEnd"/>
+      <w:r>
+        <w:rPr>
+          <w:rFonts w:ascii="Times New Roman" w:eastAsia="Times New Roman" w:hAnsi="Times New Roman" w:cs="Times New Roman"/>
+          <w:b/>
+          <w:bCs/>
+          <w:kern w:val="0"/>
+          <w:sz w:val="24"/>
+          <w:szCs w:val="24"/>
+          <w:lang w:eastAsia="fr-FR"/>
+          <w14:ligatures w14:val="none"/>
+        </w:rPr>
+        <w:t xml:space="preserve"> privilégie les circuits cours en sélectionnant des éleveurs situés dans le Tarn ou en Ariège.</w:t>
+      </w:r>
+    </w:p>
+    <w:p>
+      <w:pPr>
+        <w:spacing w:before="100" w:beforeAutospacing="1" w:after="100" w:afterAutospacing="1" w:line="240" w:lineRule="auto"/>
+        <w:outlineLvl w:val="3"/>
+        <w:rPr>
+          <w:rFonts w:ascii="Times New Roman" w:eastAsia="Times New Roman" w:hAnsi="Times New Roman" w:cs="Times New Roman"/>
+          <w:b/>
+          <w:bCs/>
+          <w:kern w:val="0"/>
+          <w:sz w:val="24"/>
+          <w:szCs w:val="24"/>
+          <w:lang w:eastAsia="fr-FR"/>
+          <w14:ligatures w14:val="none"/>
+        </w:rPr>
+      </w:pPr>
+      <w:r>
+        <w:rPr>
+          <w:rFonts w:ascii="Times New Roman" w:eastAsia="Times New Roman" w:hAnsi="Times New Roman" w:cs="Times New Roman"/>
+          <w:b/>
+          <w:bCs/>
+          <w:kern w:val="0"/>
+          <w:sz w:val="24"/>
+          <w:szCs w:val="24"/>
+          <w:lang w:eastAsia="fr-FR"/>
+          <w14:ligatures w14:val="none"/>
+        </w:rPr>
+        <w:t xml:space="preserve">Implanté depuis peu, il a su s’imposer en tant que boucherie de qualité auprès de ses concurrents les plus proches. Plusieurs articles remplies d’éloges tel que La </w:t>
+      </w:r>
+      <w:proofErr w:type="spellStart"/>
+      <w:r>
+        <w:rPr>
+          <w:rFonts w:ascii="Times New Roman" w:eastAsia="Times New Roman" w:hAnsi="Times New Roman" w:cs="Times New Roman"/>
+          <w:b/>
+          <w:bCs/>
+          <w:kern w:val="0"/>
+          <w:sz w:val="24"/>
+          <w:szCs w:val="24"/>
+          <w:lang w:eastAsia="fr-FR"/>
+          <w14:ligatures w14:val="none"/>
+        </w:rPr>
+        <w:t>Dépèche</w:t>
+      </w:r>
+      <w:proofErr w:type="spellEnd"/>
+      <w:r>
+        <w:rPr>
+          <w:rFonts w:ascii="Times New Roman" w:eastAsia="Times New Roman" w:hAnsi="Times New Roman" w:cs="Times New Roman"/>
+          <w:b/>
+          <w:bCs/>
+          <w:kern w:val="0"/>
+          <w:sz w:val="24"/>
+          <w:szCs w:val="24"/>
+          <w:lang w:eastAsia="fr-FR"/>
+          <w14:ligatures w14:val="none"/>
+        </w:rPr>
+        <w:t xml:space="preserve"> ou Marie Claire en sont la preuve. </w:t>
+      </w:r>
+    </w:p>
+    <w:p>
+      <w:pPr>
+        <w:spacing w:before="100" w:beforeAutospacing="1" w:after="100" w:afterAutospacing="1" w:line="240" w:lineRule="auto"/>
+        <w:outlineLvl w:val="3"/>
+        <w:rPr>
+          <w:rFonts w:ascii="Times New Roman" w:eastAsia="Times New Roman" w:hAnsi="Times New Roman" w:cs="Times New Roman"/>
+          <w:b/>
+          <w:bCs/>
+          <w:kern w:val="0"/>
+          <w:sz w:val="24"/>
+          <w:szCs w:val="24"/>
+          <w:lang w:eastAsia="fr-FR"/>
+          <w14:ligatures w14:val="none"/>
+        </w:rPr>
+      </w:pPr>
+      <w:r>
+        <w:rPr>
+          <w:rFonts w:ascii="Times New Roman" w:eastAsia="Times New Roman" w:hAnsi="Times New Roman" w:cs="Times New Roman"/>
+          <w:b/>
+          <w:bCs/>
+          <w:kern w:val="0"/>
+          <w:sz w:val="24"/>
+          <w:szCs w:val="24"/>
+          <w:lang w:eastAsia="fr-FR"/>
+          <w14:ligatures w14:val="none"/>
+        </w:rPr>
+        <w:t xml:space="preserve">C’est pourquoi en tant que visionnaire et entrepreneur ambitieux, Mr </w:t>
+      </w:r>
+      <w:proofErr w:type="spellStart"/>
+      <w:r>
+        <w:rPr>
+          <w:rFonts w:ascii="Times New Roman" w:eastAsia="Times New Roman" w:hAnsi="Times New Roman" w:cs="Times New Roman"/>
+          <w:b/>
+          <w:bCs/>
+          <w:kern w:val="0"/>
+          <w:sz w:val="24"/>
+          <w:szCs w:val="24"/>
+          <w:lang w:eastAsia="fr-FR"/>
+          <w14:ligatures w14:val="none"/>
+        </w:rPr>
+        <w:t>Jonis</w:t>
+      </w:r>
+      <w:proofErr w:type="spellEnd"/>
+      <w:r>
+        <w:rPr>
+          <w:rFonts w:ascii="Times New Roman" w:eastAsia="Times New Roman" w:hAnsi="Times New Roman" w:cs="Times New Roman"/>
+          <w:b/>
+          <w:bCs/>
+          <w:kern w:val="0"/>
+          <w:sz w:val="24"/>
+          <w:szCs w:val="24"/>
+          <w:lang w:eastAsia="fr-FR"/>
+          <w14:ligatures w14:val="none"/>
+        </w:rPr>
+        <w:t xml:space="preserve"> s’est vite mis en tête d’avoir son site de vente en ligne</w:t>
+      </w:r>
+      <w:r>
+        <w:rPr>
+          <w:rFonts w:ascii="Times New Roman" w:eastAsia="Times New Roman" w:hAnsi="Times New Roman" w:cs="Times New Roman"/>
+          <w:b/>
+          <w:bCs/>
+          <w:kern w:val="0"/>
+          <w:sz w:val="24"/>
+          <w:szCs w:val="24"/>
+          <w:lang w:eastAsia="fr-FR"/>
+          <w14:ligatures w14:val="none"/>
+        </w:rPr>
+        <w:t xml:space="preserve"> dans le but de c</w:t>
+      </w:r>
+      <w:r>
+        <w:rPr>
+          <w:rFonts w:ascii="Times New Roman" w:eastAsia="Times New Roman" w:hAnsi="Times New Roman" w:cs="Times New Roman"/>
+          <w:b/>
+          <w:bCs/>
+          <w:kern w:val="0"/>
+          <w:sz w:val="24"/>
+          <w:szCs w:val="24"/>
+          <w:lang w:eastAsia="fr-FR"/>
+          <w14:ligatures w14:val="none"/>
+        </w:rPr>
+        <w:t xml:space="preserve">ibler de nouveaux clients dans une zone géographique plus élargie grâce à la </w:t>
+      </w:r>
+      <w:r>
+        <w:rPr>
+          <w:rFonts w:ascii="Times New Roman" w:eastAsia="Times New Roman" w:hAnsi="Times New Roman" w:cs="Times New Roman"/>
+          <w:b/>
+          <w:bCs/>
+          <w:kern w:val="0"/>
+          <w:sz w:val="24"/>
+          <w:szCs w:val="24"/>
+          <w:lang w:eastAsia="fr-FR"/>
+          <w14:ligatures w14:val="none"/>
+        </w:rPr>
+        <w:t xml:space="preserve">livraison à domicile et faciliter l’achat et le temps d’attentes en boutique. </w:t>
+      </w:r>
+    </w:p>
+    <w:p>
+      <w:pPr>
+        <w:spacing w:before="100" w:beforeAutospacing="1" w:after="100" w:afterAutospacing="1" w:line="240" w:lineRule="auto"/>
+        <w:outlineLvl w:val="3"/>
+        <w:rPr>
+          <w:rFonts w:ascii="Times New Roman" w:eastAsia="Times New Roman" w:hAnsi="Times New Roman" w:cs="Times New Roman"/>
+          <w:b/>
+          <w:bCs/>
+          <w:kern w:val="0"/>
+          <w:sz w:val="24"/>
+          <w:szCs w:val="24"/>
+          <w:lang w:eastAsia="fr-FR"/>
+          <w14:ligatures w14:val="none"/>
+        </w:rPr>
+      </w:pPr>
+      <w:r>
+        <w:rPr>
+          <w:rFonts w:ascii="Times New Roman" w:eastAsia="Times New Roman" w:hAnsi="Times New Roman" w:cs="Times New Roman"/>
+          <w:b/>
+          <w:bCs/>
+          <w:kern w:val="0"/>
+          <w:sz w:val="24"/>
+          <w:szCs w:val="24"/>
+          <w:lang w:eastAsia="fr-FR"/>
+          <w14:ligatures w14:val="none"/>
+        </w:rPr>
+        <w:t>Je, soussigné, Varela Julien, serait son interlocuteur et conseillé dans l’aboutissement de cette démarche.</w:t>
+      </w:r>
+    </w:p>
+    <w:p>
+      <w:pPr>
+        <w:spacing w:before="100" w:beforeAutospacing="1" w:after="100" w:afterAutospacing="1" w:line="240" w:lineRule="auto"/>
+        <w:outlineLvl w:val="3"/>
+        <w:rPr>
+          <w:rFonts w:ascii="Times New Roman" w:eastAsia="Times New Roman" w:hAnsi="Times New Roman" w:cs="Times New Roman"/>
+          <w:b/>
+          <w:bCs/>
+          <w:kern w:val="0"/>
+          <w:sz w:val="24"/>
+          <w:szCs w:val="24"/>
+          <w:lang w:eastAsia="fr-FR"/>
+          <w14:ligatures w14:val="none"/>
+        </w:rPr>
+      </w:pPr>
+    </w:p>
+    <w:p>
+      <w:pPr>
+        <w:spacing w:before="100" w:beforeAutospacing="1" w:after="100" w:afterAutospacing="1" w:line="240" w:lineRule="auto"/>
+        <w:outlineLvl w:val="3"/>
+        <w:rPr>
+          <w:rFonts w:ascii="Times New Roman" w:eastAsia="Times New Roman" w:hAnsi="Times New Roman" w:cs="Times New Roman"/>
+          <w:b/>
+          <w:bCs/>
+          <w:kern w:val="0"/>
+          <w:sz w:val="24"/>
+          <w:szCs w:val="24"/>
+          <w:lang w:eastAsia="fr-FR"/>
+          <w14:ligatures w14:val="none"/>
+        </w:rPr>
+      </w:pPr>
+    </w:p>
+    <w:p>
+      <w:pPr>
         <w:numPr>
           <w:ilvl w:val="0"/>
           <w:numId w:val="1"/>
@@ -253,6 +609,7 @@
           <w:lang w:eastAsia="fr-FR"/>
           <w14:ligatures w14:val="none"/>
         </w:rPr>
+        <w:lastRenderedPageBreak/>
         <w:t>Quels sont les concurrents ?</w:t>
       </w:r>
     </w:p>
@@ -583,7 +940,6 @@
           <w:lang w:eastAsia="fr-FR"/>
           <w14:ligatures w14:val="none"/>
         </w:rPr>
-        <w:lastRenderedPageBreak/>
         <w:t>La cible adressée par le site</w:t>
       </w:r>
     </w:p>

</xml_diff>

<commit_message>
pydéfis et fil rouge
</commit_message>
<xml_diff>
--- a/PROJET FIL ROUGE/Cahier des charges Maison Jonis.docx
+++ b/PROJET FIL ROUGE/Cahier des charges Maison Jonis.docx
@@ -14,17 +14,8 @@
           <w:sz w:val="72"/>
           <w:szCs w:val="72"/>
         </w:rPr>
-        <w:t xml:space="preserve">Cahier des charges Maison </w:t>
-      </w:r>
-      <w:proofErr w:type="spellStart"/>
-      <w:r>
-        <w:rPr>
-          <w:sz w:val="72"/>
-          <w:szCs w:val="72"/>
-        </w:rPr>
-        <w:t>Jonis</w:t>
-      </w:r>
-      <w:proofErr w:type="spellEnd"/>
+        <w:t>Cahier des charges Maison Jonis</w:t>
+      </w:r>
     </w:p>
     <w:p/>
     <w:p>
@@ -82,35 +73,7 @@
           <w:lang w:eastAsia="fr-FR"/>
           <w14:ligatures w14:val="none"/>
         </w:rPr>
-        <w:t xml:space="preserve">Le gérant monsieur </w:t>
-      </w:r>
-      <w:proofErr w:type="spellStart"/>
-      <w:r>
-        <w:rPr>
-          <w:rFonts w:ascii="Times New Roman" w:eastAsia="Times New Roman" w:hAnsi="Times New Roman" w:cs="Times New Roman"/>
-          <w:b/>
-          <w:bCs/>
-          <w:kern w:val="0"/>
-          <w:sz w:val="24"/>
-          <w:szCs w:val="24"/>
-          <w:lang w:eastAsia="fr-FR"/>
-          <w14:ligatures w14:val="none"/>
-        </w:rPr>
-        <w:t>Jonis</w:t>
-      </w:r>
-      <w:proofErr w:type="spellEnd"/>
-      <w:r>
-        <w:rPr>
-          <w:rFonts w:ascii="Times New Roman" w:eastAsia="Times New Roman" w:hAnsi="Times New Roman" w:cs="Times New Roman"/>
-          <w:b/>
-          <w:bCs/>
-          <w:kern w:val="0"/>
-          <w:sz w:val="24"/>
-          <w:szCs w:val="24"/>
-          <w:lang w:eastAsia="fr-FR"/>
-          <w14:ligatures w14:val="none"/>
-        </w:rPr>
-        <w:t xml:space="preserve"> Damien, président de la SASU BOUCHERIE JONIS, implanté depuis le 01/01/2023 à 5 rue Mozart à Muret (31600) souhaite créer un site de e-commerce. </w:t>
+        <w:t>Le gérant monsieur Jonis Damien, président de la SASU BOUCHERIE JONIS, implanté depuis le 01/01/2023 à 5 rue Mozart à Muret (31600) souhaite créer un site de e-commerce. </w:t>
       </w:r>
     </w:p>
     <w:p>
@@ -139,63 +102,7 @@
           <w:lang w:eastAsia="fr-FR"/>
           <w14:ligatures w14:val="none"/>
         </w:rPr>
-        <w:t xml:space="preserve">Passionné de la profession depuis son adolescence et fort de son expérience dans de multiples entreprises autant petites que grandes, Mr </w:t>
-      </w:r>
-      <w:proofErr w:type="spellStart"/>
-      <w:r>
-        <w:rPr>
-          <w:rFonts w:ascii="Times New Roman" w:eastAsia="Times New Roman" w:hAnsi="Times New Roman" w:cs="Times New Roman"/>
-          <w:b/>
-          <w:bCs/>
-          <w:kern w:val="0"/>
-          <w:sz w:val="24"/>
-          <w:szCs w:val="24"/>
-          <w:lang w:eastAsia="fr-FR"/>
-          <w14:ligatures w14:val="none"/>
-        </w:rPr>
-        <w:t>Jonis</w:t>
-      </w:r>
-      <w:proofErr w:type="spellEnd"/>
-      <w:r>
-        <w:rPr>
-          <w:rFonts w:ascii="Times New Roman" w:eastAsia="Times New Roman" w:hAnsi="Times New Roman" w:cs="Times New Roman"/>
-          <w:b/>
-          <w:bCs/>
-          <w:kern w:val="0"/>
-          <w:sz w:val="24"/>
-          <w:szCs w:val="24"/>
-          <w:lang w:eastAsia="fr-FR"/>
-          <w14:ligatures w14:val="none"/>
-        </w:rPr>
-        <w:t xml:space="preserve"> a enfin eu l’occasion de créer son propre commerce en ce début d’année 2023. Son objectif, pouvoir transmettre ses méthodes de travail à ses employés dans le but de vendre de la viande de qualité à des prix défiant la concurrence. Pour cela Mr </w:t>
-      </w:r>
-      <w:proofErr w:type="spellStart"/>
-      <w:r>
-        <w:rPr>
-          <w:rFonts w:ascii="Times New Roman" w:eastAsia="Times New Roman" w:hAnsi="Times New Roman" w:cs="Times New Roman"/>
-          <w:b/>
-          <w:bCs/>
-          <w:kern w:val="0"/>
-          <w:sz w:val="24"/>
-          <w:szCs w:val="24"/>
-          <w:lang w:eastAsia="fr-FR"/>
-          <w14:ligatures w14:val="none"/>
-        </w:rPr>
-        <w:t>Jonis</w:t>
-      </w:r>
-      <w:proofErr w:type="spellEnd"/>
-      <w:r>
-        <w:rPr>
-          <w:rFonts w:ascii="Times New Roman" w:eastAsia="Times New Roman" w:hAnsi="Times New Roman" w:cs="Times New Roman"/>
-          <w:b/>
-          <w:bCs/>
-          <w:kern w:val="0"/>
-          <w:sz w:val="24"/>
-          <w:szCs w:val="24"/>
-          <w:lang w:eastAsia="fr-FR"/>
-          <w14:ligatures w14:val="none"/>
-        </w:rPr>
-        <w:t xml:space="preserve"> privilégie les circuits cours en sélectionnant des éleveurs situés dans le Tarn ou en Ariège.</w:t>
+        <w:t>Passionné de la profession depuis son adolescence et fort de son expérience dans de multiples entreprises autant petites que grandes, Mr Jonis a enfin eu l’occasion de créer son propre commerce en ce début d’année 2023. Son objectif, pouvoir transmettre ses méthodes de travail à ses employés dans le but de vendre de la viande de qualité à des prix défiant la concurrence. Pour cela Mr Jonis privilégie les circuits cours en sélectionnant des éleveurs situés dans le Tarn ou en Ariège.</w:t>
       </w:r>
     </w:p>
     <w:p>
@@ -224,35 +131,7 @@
           <w:lang w:eastAsia="fr-FR"/>
           <w14:ligatures w14:val="none"/>
         </w:rPr>
-        <w:t xml:space="preserve">Implanté depuis peu, il a su s’imposer en tant que boucherie de qualité auprès de ses concurrents les plus proches. Plusieurs articles remplies d’éloges tel que La </w:t>
-      </w:r>
-      <w:proofErr w:type="spellStart"/>
-      <w:r>
-        <w:rPr>
-          <w:rFonts w:ascii="Times New Roman" w:eastAsia="Times New Roman" w:hAnsi="Times New Roman" w:cs="Times New Roman"/>
-          <w:b/>
-          <w:bCs/>
-          <w:kern w:val="0"/>
-          <w:sz w:val="24"/>
-          <w:szCs w:val="24"/>
-          <w:lang w:eastAsia="fr-FR"/>
-          <w14:ligatures w14:val="none"/>
-        </w:rPr>
-        <w:t>Dépèche</w:t>
-      </w:r>
-      <w:proofErr w:type="spellEnd"/>
-      <w:r>
-        <w:rPr>
-          <w:rFonts w:ascii="Times New Roman" w:eastAsia="Times New Roman" w:hAnsi="Times New Roman" w:cs="Times New Roman"/>
-          <w:b/>
-          <w:bCs/>
-          <w:kern w:val="0"/>
-          <w:sz w:val="24"/>
-          <w:szCs w:val="24"/>
-          <w:lang w:eastAsia="fr-FR"/>
-          <w14:ligatures w14:val="none"/>
-        </w:rPr>
-        <w:t xml:space="preserve"> ou Marie Claire en sont la preuve. </w:t>
+        <w:t xml:space="preserve">Implanté depuis peu, il a su s’imposer en tant que boucherie de qualité auprès de ses concurrents les plus proches. Plusieurs articles remplies d’éloges tel que La Dépèche ou Marie Claire en sont la preuve. </w:t>
       </w:r>
     </w:p>
     <w:p>
@@ -281,35 +160,7 @@
           <w:lang w:eastAsia="fr-FR"/>
           <w14:ligatures w14:val="none"/>
         </w:rPr>
-        <w:t xml:space="preserve">C’est pourquoi en tant que visionnaire et entrepreneur ambitieux, Mr </w:t>
-      </w:r>
-      <w:proofErr w:type="spellStart"/>
-      <w:r>
-        <w:rPr>
-          <w:rFonts w:ascii="Times New Roman" w:eastAsia="Times New Roman" w:hAnsi="Times New Roman" w:cs="Times New Roman"/>
-          <w:b/>
-          <w:bCs/>
-          <w:kern w:val="0"/>
-          <w:sz w:val="24"/>
-          <w:szCs w:val="24"/>
-          <w:lang w:eastAsia="fr-FR"/>
-          <w14:ligatures w14:val="none"/>
-        </w:rPr>
-        <w:t>Jonis</w:t>
-      </w:r>
-      <w:proofErr w:type="spellEnd"/>
-      <w:r>
-        <w:rPr>
-          <w:rFonts w:ascii="Times New Roman" w:eastAsia="Times New Roman" w:hAnsi="Times New Roman" w:cs="Times New Roman"/>
-          <w:b/>
-          <w:bCs/>
-          <w:kern w:val="0"/>
-          <w:sz w:val="24"/>
-          <w:szCs w:val="24"/>
-          <w:lang w:eastAsia="fr-FR"/>
-          <w14:ligatures w14:val="none"/>
-        </w:rPr>
-        <w:t xml:space="preserve"> s’est vite mis en tête d’avoir son site de vente en ligne</w:t>
+        <w:t>C’est pourquoi en tant que visionnaire et entrepreneur ambitieux, Mr Jonis s’est vite mis en tête d’avoir son site de vente en ligne</w:t>
       </w:r>
       <w:r>
         <w:rPr>
@@ -462,21 +313,8 @@
           <w:lang w:eastAsia="fr-FR"/>
           <w14:ligatures w14:val="none"/>
         </w:rPr>
-        <w:t xml:space="preserve">Boucherie Maison </w:t>
-      </w:r>
-      <w:proofErr w:type="spellStart"/>
-      <w:r>
-        <w:rPr>
-          <w:rFonts w:ascii="Times New Roman" w:eastAsia="Times New Roman" w:hAnsi="Times New Roman" w:cs="Times New Roman"/>
-          <w:kern w:val="0"/>
-          <w:sz w:val="24"/>
-          <w:szCs w:val="24"/>
-          <w:lang w:eastAsia="fr-FR"/>
-          <w14:ligatures w14:val="none"/>
-        </w:rPr>
-        <w:t>Jonis</w:t>
-      </w:r>
-      <w:proofErr w:type="spellEnd"/>
+        <w:t>Boucherie Maison Jonis</w:t>
+      </w:r>
     </w:p>
     <w:p>
       <w:pPr>
@@ -767,31 +605,7 @@
           <w:lang w:eastAsia="fr-FR"/>
           <w14:ligatures w14:val="none"/>
         </w:rPr>
-        <w:t xml:space="preserve">click &amp; </w:t>
-      </w:r>
-      <w:proofErr w:type="spellStart"/>
-      <w:r>
-        <w:rPr>
-          <w:rFonts w:ascii="Times New Roman" w:eastAsia="Times New Roman" w:hAnsi="Times New Roman" w:cs="Times New Roman"/>
-          <w:kern w:val="0"/>
-          <w:sz w:val="24"/>
-          <w:szCs w:val="24"/>
-          <w:lang w:eastAsia="fr-FR"/>
-          <w14:ligatures w14:val="none"/>
-        </w:rPr>
-        <w:t>collect</w:t>
-      </w:r>
-      <w:proofErr w:type="spellEnd"/>
-      <w:r>
-        <w:rPr>
-          <w:rFonts w:ascii="Times New Roman" w:eastAsia="Times New Roman" w:hAnsi="Times New Roman" w:cs="Times New Roman"/>
-          <w:kern w:val="0"/>
-          <w:sz w:val="24"/>
-          <w:szCs w:val="24"/>
-          <w:lang w:eastAsia="fr-FR"/>
-          <w14:ligatures w14:val="none"/>
-        </w:rPr>
-        <w:t xml:space="preserve"> pour limiter le temps d’attente en boutique + attirer de nouveaux clients + augmenter son CA</w:t>
+        <w:t>click &amp; collect pour limiter le temps d’attente en boutique + attirer de nouveaux clients + augmenter son CA</w:t>
       </w:r>
     </w:p>
     <w:p>
@@ -1038,6 +852,80 @@
           <w14:ligatures w14:val="none"/>
         </w:rPr>
       </w:pPr>
+    </w:p>
+    <w:p>
+      <w:pPr>
+        <w:spacing w:before="100" w:beforeAutospacing="1" w:after="100" w:afterAutospacing="1" w:line="240" w:lineRule="auto"/>
+        <w:outlineLvl w:val="3"/>
+        <w:rPr>
+          <w:rFonts w:ascii="Times New Roman" w:eastAsia="Times New Roman" w:hAnsi="Times New Roman" w:cs="Times New Roman"/>
+          <w:b/>
+          <w:bCs/>
+          <w:kern w:val="0"/>
+          <w:sz w:val="24"/>
+          <w:szCs w:val="24"/>
+          <w:lang w:eastAsia="fr-FR"/>
+          <w14:ligatures w14:val="none"/>
+        </w:rPr>
+      </w:pPr>
+    </w:p>
+    <w:p>
+      <w:pPr>
+        <w:spacing w:before="100" w:beforeAutospacing="1" w:after="100" w:afterAutospacing="1" w:line="240" w:lineRule="auto"/>
+        <w:outlineLvl w:val="3"/>
+        <w:rPr>
+          <w:rFonts w:ascii="Times New Roman" w:eastAsia="Times New Roman" w:hAnsi="Times New Roman" w:cs="Times New Roman"/>
+          <w:b/>
+          <w:bCs/>
+          <w:kern w:val="0"/>
+          <w:sz w:val="24"/>
+          <w:szCs w:val="24"/>
+          <w:lang w:eastAsia="fr-FR"/>
+          <w14:ligatures w14:val="none"/>
+        </w:rPr>
+      </w:pPr>
+      <w:r>
+        <w:rPr>
+          <w:rFonts w:ascii="Times New Roman" w:eastAsia="Times New Roman" w:hAnsi="Times New Roman" w:cs="Times New Roman"/>
+          <w:b/>
+          <w:bCs/>
+          <w:kern w:val="0"/>
+          <w:sz w:val="24"/>
+          <w:szCs w:val="24"/>
+          <w:lang w:eastAsia="fr-FR"/>
+          <w14:ligatures w14:val="none"/>
+        </w:rPr>
+        <w:t>Nom de domaine : boucherie-jonis</w:t>
+      </w:r>
+    </w:p>
+    <w:p>
+      <w:pPr>
+        <w:spacing w:before="100" w:beforeAutospacing="1" w:after="100" w:afterAutospacing="1" w:line="240" w:lineRule="auto"/>
+        <w:outlineLvl w:val="3"/>
+        <w:rPr>
+          <w:rFonts w:ascii="Times New Roman" w:eastAsia="Times New Roman" w:hAnsi="Times New Roman" w:cs="Times New Roman"/>
+          <w:b/>
+          <w:bCs/>
+          <w:kern w:val="0"/>
+          <w:sz w:val="24"/>
+          <w:szCs w:val="24"/>
+          <w:lang w:eastAsia="fr-FR"/>
+          <w14:ligatures w14:val="none"/>
+        </w:rPr>
+      </w:pPr>
+      <w:r>
+        <w:rPr>
+          <w:rFonts w:ascii="Times New Roman" w:eastAsia="Times New Roman" w:hAnsi="Times New Roman" w:cs="Times New Roman"/>
+          <w:b/>
+          <w:bCs/>
+          <w:kern w:val="0"/>
+          <w:sz w:val="24"/>
+          <w:szCs w:val="24"/>
+          <w:lang w:eastAsia="fr-FR"/>
+          <w14:ligatures w14:val="none"/>
+        </w:rPr>
+        <w:t>Hébergeur : OVH</w:t>
+      </w:r>
     </w:p>
     <w:p>
       <w:pPr>

</xml_diff>